<commit_message>
C# DB Advanced - ExamPreparation
</commit_message>
<xml_diff>
--- a/04. CSharp-Database/02. Entity Framework Core/ExamPreparation/C# DB Advanced Exam - 13 Dec 2019/01. Model Defition_Problem Descriptions.docx
+++ b/04. CSharp-Database/02. Entity Framework Core/ExamPreparation/C# DB Advanced Exam - 13 Dec 2019/01. Model Defition_Problem Descriptions.docx
@@ -2256,34 +2256,54 @@
     <w:p>
       <w:pPr>
         <w:pStyle w:val="3"/>
+        <w:rPr>
+          <w:highlight w:val="yellow"/>
+        </w:rPr>
       </w:pPr>
       <w:r>
+        <w:rPr>
+          <w:highlight w:val="yellow"/>
+        </w:rPr>
         <w:t>XML Import</w:t>
       </w:r>
     </w:p>
     <w:p>
       <w:pPr>
         <w:pStyle w:val="4"/>
+        <w:rPr>
+          <w:highlight w:val="yellow"/>
+        </w:rPr>
       </w:pPr>
       <w:r>
+        <w:rPr>
+          <w:highlight w:val="yellow"/>
+        </w:rPr>
         <w:t xml:space="preserve">Import </w:t>
       </w:r>
       <w:r>
+        <w:rPr>
+          <w:highlight w:val="yellow"/>
+        </w:rPr>
         <w:t>Books</w:t>
       </w:r>
     </w:p>
     <w:p>
       <w:pPr>
         <w:rPr>
+          <w:highlight w:val="yellow"/>
           <w:lang w:val="bg-BG"/>
         </w:rPr>
       </w:pPr>
       <w:r>
+        <w:rPr>
+          <w:highlight w:val="yellow"/>
+        </w:rPr>
         <w:t xml:space="preserve">Using the file </w:t>
       </w:r>
       <w:r>
         <w:rPr>
           <w:b/>
+          <w:highlight w:val="yellow"/>
         </w:rPr>
         <w:t>books</w:t>
       </w:r>
@@ -2291,37 +2311,28 @@
         <w:rPr>
           <w:rStyle w:val="ab"/>
           <w:noProof/>
-        </w:rPr>
-        <w:t>.</w:t>
-      </w:r>
-      <w:r>
-        <w:rPr>
-          <w:rStyle w:val="ab"/>
-          <w:noProof/>
-        </w:rPr>
-        <w:t>xml</w:t>
-      </w:r>
-      <w:r>
-        <w:t>,</w:t>
-      </w:r>
-      <w:r>
-        <w:t xml:space="preserve"> import</w:t>
-      </w:r>
-      <w:r>
-        <w:t xml:space="preserve"> the data from the file </w:t>
-      </w:r>
-      <w:r>
-        <w:t xml:space="preserve">into the database. </w:t>
-      </w:r>
-      <w:r>
-        <w:t>Print information about each imported object in the format described below.</w:t>
+          <w:highlight w:val="yellow"/>
+        </w:rPr>
+        <w:t>.xml</w:t>
+      </w:r>
+      <w:r>
+        <w:rPr>
+          <w:highlight w:val="yellow"/>
+        </w:rPr>
+        <w:t>, import the data from the file into the database. Print information about each imported object in the format described below.</w:t>
       </w:r>
     </w:p>
     <w:p>
       <w:pPr>
         <w:pStyle w:val="5"/>
+        <w:rPr>
+          <w:highlight w:val="yellow"/>
+        </w:rPr>
       </w:pPr>
       <w:r>
+        <w:rPr>
+          <w:highlight w:val="yellow"/>
+        </w:rPr>
         <w:t>Constraints</w:t>
       </w:r>
     </w:p>
@@ -2505,19 +2516,27 @@
       <w:r>
         <w:rPr>
           <w:b/>
+          <w:highlight w:val="yellow"/>
         </w:rPr>
         <w:t>NOTE</w:t>
       </w:r>
       <w:r>
+        <w:rPr>
+          <w:highlight w:val="yellow"/>
+        </w:rPr>
         <w:t xml:space="preserve">: </w:t>
       </w:r>
       <w:r>
         <w:rPr>
           <w:b/>
+          <w:highlight w:val="yellow"/>
         </w:rPr>
         <w:t>Date</w:t>
       </w:r>
       <w:r>
+        <w:rPr>
+          <w:highlight w:val="yellow"/>
+        </w:rPr>
         <w:t xml:space="preserve"> will be in format </w:t>
       </w:r>
       <w:r>
@@ -2527,6 +2546,7 @@
           <w:color w:val="A31515"/>
           <w:sz w:val="19"/>
           <w:szCs w:val="19"/>
+          <w:highlight w:val="yellow"/>
         </w:rPr>
         <w:t>"</w:t>
       </w:r>
@@ -2539,6 +2559,7 @@
           <w:color w:val="A31515"/>
           <w:sz w:val="19"/>
           <w:szCs w:val="19"/>
+          <w:highlight w:val="yellow"/>
         </w:rPr>
         <w:t>MM/dd/yyyy</w:t>
       </w:r>
@@ -2551,10 +2572,14 @@
           <w:color w:val="A31515"/>
           <w:sz w:val="19"/>
           <w:szCs w:val="19"/>
+          <w:highlight w:val="yellow"/>
         </w:rPr>
         <w:t>"</w:t>
       </w:r>
       <w:r>
+        <w:rPr>
+          <w:highlight w:val="yellow"/>
+        </w:rPr>
         <w:t xml:space="preserve">, do not forget to use </w:t>
       </w:r>
       <w:r>
@@ -2563,6 +2588,7 @@
           <w:b/>
           <w:noProof/>
           <w:color w:val="000000"/>
+          <w:highlight w:val="yellow"/>
         </w:rPr>
         <w:t>CultureInfo.InvariantCulture</w:t>
       </w:r>
@@ -11823,7 +11849,7 @@
                                     <pic:pic xmlns:pic="http://schemas.openxmlformats.org/drawingml/2006/picture">
                                       <pic:nvPicPr>
                                         <pic:cNvPr id="0" name="Picture 19">
-                                          <a:hlinkClick r:id="rId1"/>
+                                          <a:hlinkClick r:id="rId3"/>
                                         </pic:cNvPr>
                                         <pic:cNvPicPr>
                                           <a:picLocks noChangeAspect="1" noChangeArrowheads="1"/>
@@ -12382,7 +12408,7 @@
                     <w:hyperlink r:id="rId22" w:history="1">
                       <w:r>
                         <w:rPr>
-                          <w:rStyle w:val="Hyperlink"/>
+                          <w:rStyle w:val="a9"/>
                           <w:sz w:val="19"/>
                           <w:szCs w:val="19"/>
                         </w:rPr>
@@ -12399,7 +12425,7 @@
                     <w:hyperlink r:id="rId23" w:history="1">
                       <w:r>
                         <w:rPr>
-                          <w:rStyle w:val="Hyperlink"/>
+                          <w:rStyle w:val="a9"/>
                           <w:sz w:val="19"/>
                           <w:szCs w:val="19"/>
                         </w:rPr>
@@ -12434,7 +12460,7 @@
                           <wp:extent cx="201930" cy="201930"/>
                           <wp:effectExtent l="0" t="0" r="7620" b="7620"/>
                           <wp:docPr id="12" name="Picture 12">
-                            <a:hlinkClick xmlns:a="http://schemas.openxmlformats.org/drawingml/2006/main" r:id="rId24"/>
+                            <a:hlinkClick xmlns:a="http://schemas.openxmlformats.org/drawingml/2006/main" r:id="rId1"/>
                           </wp:docPr>
                           <wp:cNvGraphicFramePr>
                             <a:graphicFrameLocks xmlns:a="http://schemas.openxmlformats.org/drawingml/2006/main" noChangeAspect="1"/>
@@ -12444,14 +12470,14 @@
                               <pic:pic xmlns:pic="http://schemas.openxmlformats.org/drawingml/2006/picture">
                                 <pic:nvPicPr>
                                   <pic:cNvPr id="0" name="Picture 19">
-                                    <a:hlinkClick r:id="rId24"/>
+                                    <a:hlinkClick r:id="rId1"/>
                                   </pic:cNvPr>
                                   <pic:cNvPicPr>
                                     <a:picLocks noChangeAspect="1" noChangeArrowheads="1"/>
                                   </pic:cNvPicPr>
                                 </pic:nvPicPr>
                                 <pic:blipFill>
-                                  <a:blip r:embed="rId25">
+                                  <a:blip r:embed="rId5">
                                     <a:extLst>
                                       <a:ext uri="{28A0092B-C50C-407E-A947-70E740481C1C}">
                                         <a14:useLocalDpi xmlns:a14="http://schemas.microsoft.com/office/drawing/2010/main" val="0"/>
@@ -12508,7 +12534,7 @@
                           <wp:extent cx="201930" cy="201930"/>
                           <wp:effectExtent l="0" t="0" r="7620" b="7620"/>
                           <wp:docPr id="14" name="Picture 14">
-                            <a:hlinkClick xmlns:a="http://schemas.openxmlformats.org/drawingml/2006/main" r:id="rId26"/>
+                            <a:hlinkClick xmlns:a="http://schemas.openxmlformats.org/drawingml/2006/main" r:id="rId6"/>
                           </wp:docPr>
                           <wp:cNvGraphicFramePr>
                             <a:graphicFrameLocks xmlns:a="http://schemas.openxmlformats.org/drawingml/2006/main" noChangeAspect="1"/>
@@ -12518,14 +12544,14 @@
                               <pic:pic xmlns:pic="http://schemas.openxmlformats.org/drawingml/2006/picture">
                                 <pic:nvPicPr>
                                   <pic:cNvPr id="14" name="Picture 14">
-                                    <a:hlinkClick r:id="rId26"/>
+                                    <a:hlinkClick r:id="rId6"/>
                                   </pic:cNvPr>
                                   <pic:cNvPicPr>
                                     <a:picLocks noChangeAspect="1" noChangeArrowheads="1"/>
                                   </pic:cNvPicPr>
                                 </pic:nvPicPr>
                                 <pic:blipFill>
-                                  <a:blip r:embed="rId27">
+                                  <a:blip r:embed="rId7">
                                     <a:extLst>
                                       <a:ext uri="{28A0092B-C50C-407E-A947-70E740481C1C}">
                                         <a14:useLocalDpi xmlns:a14="http://schemas.microsoft.com/office/drawing/2010/main" val="0"/>
@@ -12574,7 +12600,7 @@
                           <wp:extent cx="201930" cy="201930"/>
                           <wp:effectExtent l="0" t="0" r="7620" b="7620"/>
                           <wp:docPr id="18" name="Picture 18" title="Software University @ Facebook">
-                            <a:hlinkClick xmlns:a="http://schemas.openxmlformats.org/drawingml/2006/main" r:id="rId28"/>
+                            <a:hlinkClick xmlns:a="http://schemas.openxmlformats.org/drawingml/2006/main" r:id="rId8"/>
                           </wp:docPr>
                           <wp:cNvGraphicFramePr/>
                           <a:graphic xmlns:a="http://schemas.openxmlformats.org/drawingml/2006/main">
@@ -12582,12 +12608,12 @@
                               <pic:pic xmlns:pic="http://schemas.openxmlformats.org/drawingml/2006/picture">
                                 <pic:nvPicPr>
                                   <pic:cNvPr id="18" name="Picture 18" title="Software University @ Facebook">
-                                    <a:hlinkClick r:id="rId28"/>
+                                    <a:hlinkClick r:id="rId8"/>
                                   </pic:cNvPr>
                                   <pic:cNvPicPr/>
                                 </pic:nvPicPr>
                                 <pic:blipFill>
-                                  <a:blip r:embed="rId29"/>
+                                  <a:blip r:embed="rId9"/>
                                   <a:stretch>
                                     <a:fillRect/>
                                   </a:stretch>
@@ -12625,7 +12651,7 @@
                           <wp:extent cx="201930" cy="201930"/>
                           <wp:effectExtent l="0" t="0" r="7620" b="7620"/>
                           <wp:docPr id="15" name="Picture 15" title="Software University @ Twitter">
-                            <a:hlinkClick xmlns:a="http://schemas.openxmlformats.org/drawingml/2006/main" r:id="rId30"/>
+                            <a:hlinkClick xmlns:a="http://schemas.openxmlformats.org/drawingml/2006/main" r:id="rId10"/>
                           </wp:docPr>
                           <wp:cNvGraphicFramePr/>
                           <a:graphic xmlns:a="http://schemas.openxmlformats.org/drawingml/2006/main">
@@ -12633,12 +12659,12 @@
                               <pic:pic xmlns:pic="http://schemas.openxmlformats.org/drawingml/2006/picture">
                                 <pic:nvPicPr>
                                   <pic:cNvPr id="15" name="Picture 15" title="Software University @ Twitter">
-                                    <a:hlinkClick r:id="rId30"/>
+                                    <a:hlinkClick r:id="rId10"/>
                                   </pic:cNvPr>
                                   <pic:cNvPicPr/>
                                 </pic:nvPicPr>
                                 <pic:blipFill>
-                                  <a:blip r:embed="rId31"/>
+                                  <a:blip r:embed="rId11"/>
                                   <a:stretch>
                                     <a:fillRect/>
                                   </a:stretch>
@@ -12676,7 +12702,7 @@
                           <wp:extent cx="201930" cy="201930"/>
                           <wp:effectExtent l="0" t="0" r="7620" b="7620"/>
                           <wp:docPr id="13" name="Picture 13" title="Software University @ YouTube">
-                            <a:hlinkClick xmlns:a="http://schemas.openxmlformats.org/drawingml/2006/main" r:id="rId32"/>
+                            <a:hlinkClick xmlns:a="http://schemas.openxmlformats.org/drawingml/2006/main" r:id="rId12"/>
                           </wp:docPr>
                           <wp:cNvGraphicFramePr/>
                           <a:graphic xmlns:a="http://schemas.openxmlformats.org/drawingml/2006/main">
@@ -12684,12 +12710,12 @@
                               <pic:pic xmlns:pic="http://schemas.openxmlformats.org/drawingml/2006/picture">
                                 <pic:nvPicPr>
                                   <pic:cNvPr id="13" name="Picture 13" title="Software University @ YouTube">
-                                    <a:hlinkClick r:id="rId32"/>
+                                    <a:hlinkClick r:id="rId12"/>
                                   </pic:cNvPr>
                                   <pic:cNvPicPr/>
                                 </pic:nvPicPr>
                                 <pic:blipFill>
-                                  <a:blip r:embed="rId33"/>
+                                  <a:blip r:embed="rId13"/>
                                   <a:stretch>
                                     <a:fillRect/>
                                   </a:stretch>
@@ -12727,7 +12753,7 @@
                           <wp:extent cx="201930" cy="201930"/>
                           <wp:effectExtent l="0" t="0" r="7620" b="7620"/>
                           <wp:docPr id="11" name="Picture 11">
-                            <a:hlinkClick xmlns:a="http://schemas.openxmlformats.org/drawingml/2006/main" r:id="rId34"/>
+                            <a:hlinkClick xmlns:a="http://schemas.openxmlformats.org/drawingml/2006/main" r:id="rId14"/>
                           </wp:docPr>
                           <wp:cNvGraphicFramePr>
                             <a:graphicFrameLocks xmlns:a="http://schemas.openxmlformats.org/drawingml/2006/main" noChangeAspect="1"/>
@@ -12737,14 +12763,14 @@
                               <pic:pic xmlns:pic="http://schemas.openxmlformats.org/drawingml/2006/picture">
                                 <pic:nvPicPr>
                                   <pic:cNvPr id="0" name="Picture 12">
-                                    <a:hlinkClick r:id="rId34"/>
+                                    <a:hlinkClick r:id="rId14"/>
                                   </pic:cNvPr>
                                   <pic:cNvPicPr>
                                     <a:picLocks noChangeAspect="1" noChangeArrowheads="1"/>
                                   </pic:cNvPicPr>
                                 </pic:nvPicPr>
                                 <pic:blipFill>
-                                  <a:blip r:embed="rId35">
+                                  <a:blip r:embed="rId15">
                                     <a:extLst>
                                       <a:ext uri="{28A0092B-C50C-407E-A947-70E740481C1C}">
                                         <a14:useLocalDpi xmlns:a14="http://schemas.microsoft.com/office/drawing/2010/main" val="0"/>
@@ -12793,7 +12819,7 @@
                           <wp:extent cx="198120" cy="198120"/>
                           <wp:effectExtent l="0" t="0" r="0" b="0"/>
                           <wp:docPr id="10" name="Picture 10">
-                            <a:hlinkClick xmlns:a="http://schemas.openxmlformats.org/drawingml/2006/main" r:id="rId36"/>
+                            <a:hlinkClick xmlns:a="http://schemas.openxmlformats.org/drawingml/2006/main" r:id="rId16"/>
                           </wp:docPr>
                           <wp:cNvGraphicFramePr>
                             <a:graphicFrameLocks xmlns:a="http://schemas.openxmlformats.org/drawingml/2006/main" noChangeAspect="1"/>
@@ -12803,14 +12829,14 @@
                               <pic:pic xmlns:pic="http://schemas.openxmlformats.org/drawingml/2006/picture">
                                 <pic:nvPicPr>
                                   <pic:cNvPr id="10" name="Picture 10">
-                                    <a:hlinkClick r:id="rId36"/>
+                                    <a:hlinkClick r:id="rId16"/>
                                   </pic:cNvPr>
                                   <pic:cNvPicPr>
                                     <a:picLocks noChangeAspect="1" noChangeArrowheads="1"/>
                                   </pic:cNvPicPr>
                                 </pic:nvPicPr>
                                 <pic:blipFill>
-                                  <a:blip r:embed="rId37">
+                                  <a:blip r:embed="rId17">
                                     <a:extLst>
                                       <a:ext uri="{28A0092B-C50C-407E-A947-70E740481C1C}">
                                         <a14:useLocalDpi xmlns:a14="http://schemas.microsoft.com/office/drawing/2010/main" val="0"/>
@@ -12859,7 +12885,7 @@
                           <wp:extent cx="201930" cy="201930"/>
                           <wp:effectExtent l="0" t="0" r="7620" b="7620"/>
                           <wp:docPr id="9" name="Picture 9">
-                            <a:hlinkClick xmlns:a="http://schemas.openxmlformats.org/drawingml/2006/main" r:id="rId38"/>
+                            <a:hlinkClick xmlns:a="http://schemas.openxmlformats.org/drawingml/2006/main" r:id="rId18"/>
                           </wp:docPr>
                           <wp:cNvGraphicFramePr>
                             <a:graphicFrameLocks xmlns:a="http://schemas.openxmlformats.org/drawingml/2006/main" noChangeAspect="1"/>
@@ -12869,14 +12895,14 @@
                               <pic:pic xmlns:pic="http://schemas.openxmlformats.org/drawingml/2006/picture">
                                 <pic:nvPicPr>
                                   <pic:cNvPr id="0" name="Picture 9">
-                                    <a:hlinkClick r:id="rId38"/>
+                                    <a:hlinkClick r:id="rId18"/>
                                   </pic:cNvPr>
                                   <pic:cNvPicPr>
                                     <a:picLocks noChangeAspect="1" noChangeArrowheads="1"/>
                                   </pic:cNvPicPr>
                                 </pic:nvPicPr>
                                 <pic:blipFill>
-                                  <a:blip r:embed="rId39">
+                                  <a:blip r:embed="rId19">
                                     <a:extLst>
                                       <a:ext uri="{28A0092B-C50C-407E-A947-70E740481C1C}">
                                         <a14:useLocalDpi xmlns:a14="http://schemas.microsoft.com/office/drawing/2010/main" val="0"/>
@@ -12925,7 +12951,7 @@
                           <wp:extent cx="201930" cy="201930"/>
                           <wp:effectExtent l="0" t="0" r="7620" b="7620"/>
                           <wp:docPr id="8" name="Picture 8" title="Software University: Email Us">
-                            <a:hlinkClick xmlns:a="http://schemas.openxmlformats.org/drawingml/2006/main" r:id="rId40"/>
+                            <a:hlinkClick xmlns:a="http://schemas.openxmlformats.org/drawingml/2006/main" r:id="rId20"/>
                           </wp:docPr>
                           <wp:cNvGraphicFramePr/>
                           <a:graphic xmlns:a="http://schemas.openxmlformats.org/drawingml/2006/main">
@@ -12933,12 +12959,12 @@
                               <pic:pic xmlns:pic="http://schemas.openxmlformats.org/drawingml/2006/picture">
                                 <pic:nvPicPr>
                                   <pic:cNvPr id="8" name="Picture 8" title="Software University: Email Us">
-                                    <a:hlinkClick r:id="rId40"/>
+                                    <a:hlinkClick r:id="rId20"/>
                                   </pic:cNvPr>
                                   <pic:cNvPicPr/>
                                 </pic:nvPicPr>
                                 <pic:blipFill>
-                                  <a:blip r:embed="rId41"/>
+                                  <a:blip r:embed="rId21"/>
                                   <a:stretch>
                                     <a:fillRect/>
                                   </a:stretch>
@@ -13248,11 +13274,7 @@
         </mc:Choice>
         <mc:Fallback>
           <w:pict>
-            <v:shapetype w14:anchorId="60DB5C39" id="_x0000_t202" coordsize="21600,21600" o:spt="202" path="m,l,21600r21600,l21600,xe">
-              <v:stroke joinstyle="miter"/>
-              <v:path gradientshapeok="t" o:connecttype="rect"/>
-            </v:shapetype>
-            <v:shape id="Text Box 4" o:spid="_x0000_s1028" type="#_x0000_t202" style="position:absolute;margin-left:444.65pt;margin-top:26.95pt;width:70.9pt;height:15.9pt;z-index:251663360;visibility:visible;mso-wrap-style:square;mso-width-percent:0;mso-height-percent:0;mso-wrap-distance-left:9pt;mso-wrap-distance-top:0;mso-wrap-distance-right:9pt;mso-wrap-distance-bottom:0;mso-position-horizontal:absolute;mso-position-horizontal-relative:text;mso-position-vertical:absolute;mso-position-vertical-relative:text;mso-width-percent:0;mso-height-percent:0;mso-width-relative:page;mso-height-relative:page;v-text-anchor:middle" o:gfxdata="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" filled="f" stroked="f" strokeweight=".5pt">
+            <v:shape w14:anchorId="60DB5C39" id="Text Box 4" o:spid="_x0000_s1028" type="#_x0000_t202" style="position:absolute;margin-left:444.65pt;margin-top:26.95pt;width:70.9pt;height:15.9pt;z-index:251663360;visibility:visible;mso-wrap-style:square;mso-width-percent:0;mso-height-percent:0;mso-wrap-distance-left:9pt;mso-wrap-distance-top:0;mso-wrap-distance-right:9pt;mso-wrap-distance-bottom:0;mso-position-horizontal:absolute;mso-position-horizontal-relative:text;mso-position-vertical:absolute;mso-position-vertical-relative:text;mso-width-percent:0;mso-height-percent:0;mso-width-relative:page;mso-height-relative:page;v-text-anchor:middle" o:gfxdata="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" filled="f" stroked="f" strokeweight=".5pt">
               <v:textbox inset="0,0,0,0">
                 <w:txbxContent>
                   <w:p>
@@ -14433,6 +14455,7 @@
     <w:lsdException w:name="HTML Sample" w:semiHidden="1" w:unhideWhenUsed="1"/>
     <w:lsdException w:name="HTML Typewriter" w:semiHidden="1" w:unhideWhenUsed="1"/>
     <w:lsdException w:name="HTML Variable" w:semiHidden="1" w:unhideWhenUsed="1"/>
+    <w:lsdException w:name="Normal Table" w:semiHidden="1" w:unhideWhenUsed="1"/>
     <w:lsdException w:name="annotation subject" w:semiHidden="1" w:unhideWhenUsed="1"/>
     <w:lsdException w:name="No List" w:semiHidden="1" w:unhideWhenUsed="1"/>
     <w:lsdException w:name="Outline List 1" w:semiHidden="1" w:unhideWhenUsed="1"/>
@@ -14475,8 +14498,11 @@
     <w:lsdException w:name="Table Contemporary" w:semiHidden="1" w:unhideWhenUsed="1"/>
     <w:lsdException w:name="Table Elegant" w:semiHidden="1" w:unhideWhenUsed="1"/>
     <w:lsdException w:name="Table Professional" w:semiHidden="1" w:unhideWhenUsed="1"/>
+    <w:lsdException w:name="Table Subtle 1" w:semiHidden="1" w:unhideWhenUsed="1"/>
     <w:lsdException w:name="Table Subtle 2" w:semiHidden="1" w:unhideWhenUsed="1"/>
     <w:lsdException w:name="Table Web 1" w:semiHidden="1" w:unhideWhenUsed="1"/>
+    <w:lsdException w:name="Table Web 2" w:semiHidden="1" w:unhideWhenUsed="1"/>
+    <w:lsdException w:name="Table Web 3" w:semiHidden="1" w:unhideWhenUsed="1"/>
     <w:lsdException w:name="Balloon Text" w:semiHidden="1" w:unhideWhenUsed="1"/>
     <w:lsdException w:name="Table Grid" w:uiPriority="59"/>
     <w:lsdException w:name="Table Theme" w:semiHidden="1" w:unhideWhenUsed="1"/>

</xml_diff>